<commit_message>
Final Sprint Planning Document, FinalProject Plan Completed
</commit_message>
<xml_diff>
--- a/Documents/FINAL/Final-sprint-planning.docx
+++ b/Documents/FINAL/Final-sprint-planning.docx
@@ -1,6 +1,6 @@
 
 <file path=word/document.xml><?xml version="1.0" encoding="utf-8"?>
-<w:document xmlns:wpc="http://schemas.microsoft.com/office/word/2010/wordprocessingCanvas" xmlns:cx="http://schemas.microsoft.com/office/drawing/2014/chartex" xmlns:cx1="http://schemas.microsoft.com/office/drawing/2015/9/8/chartex" xmlns:cx2="http://schemas.microsoft.com/office/drawing/2015/10/21/chartex" xmlns:mc="http://schemas.openxmlformats.org/markup-compatibility/2006" xmlns:o="urn:schemas-microsoft-com:office:office" xmlns:r="http://schemas.openxmlformats.org/officeDocument/2006/relationships" xmlns:m="http://schemas.openxmlformats.org/officeDocument/2006/math" xmlns:v="urn:schemas-microsoft-com:vml" xmlns:wp14="http://schemas.microsoft.com/office/word/2010/wordprocessingDrawing" xmlns:wp="http://schemas.openxmlformats.org/drawingml/2006/wordprocessingDrawing" xmlns:w10="urn:schemas-microsoft-com:office:word" xmlns:w="http://schemas.openxmlformats.org/wordprocessingml/2006/main" xmlns:w14="http://schemas.microsoft.com/office/word/2010/wordml" xmlns:w15="http://schemas.microsoft.com/office/word/2012/wordml" xmlns:w16se="http://schemas.microsoft.com/office/word/2015/wordml/symex" xmlns:wpg="http://schemas.microsoft.com/office/word/2010/wordprocessingGroup" xmlns:wpi="http://schemas.microsoft.com/office/word/2010/wordprocessingInk" xmlns:wne="http://schemas.microsoft.com/office/word/2006/wordml" xmlns:wps="http://schemas.microsoft.com/office/word/2010/wordprocessingShape" mc:Ignorable="w14 w15 w16se wp14">
+<w:document xmlns:wpc="http://schemas.microsoft.com/office/word/2010/wordprocessingCanvas" xmlns:cx="http://schemas.microsoft.com/office/drawing/2014/chartex" xmlns:cx1="http://schemas.microsoft.com/office/drawing/2015/9/8/chartex" xmlns:cx2="http://schemas.microsoft.com/office/drawing/2015/10/21/chartex" xmlns:cx3="http://schemas.microsoft.com/office/drawing/2016/5/9/chartex" xmlns:cx4="http://schemas.microsoft.com/office/drawing/2016/5/10/chartex" xmlns:cx5="http://schemas.microsoft.com/office/drawing/2016/5/11/chartex" xmlns:mc="http://schemas.openxmlformats.org/markup-compatibility/2006" xmlns:o="urn:schemas-microsoft-com:office:office" xmlns:r="http://schemas.openxmlformats.org/officeDocument/2006/relationships" xmlns:m="http://schemas.openxmlformats.org/officeDocument/2006/math" xmlns:v="urn:schemas-microsoft-com:vml" xmlns:wp14="http://schemas.microsoft.com/office/word/2010/wordprocessingDrawing" xmlns:wp="http://schemas.openxmlformats.org/drawingml/2006/wordprocessingDrawing" xmlns:w10="urn:schemas-microsoft-com:office:word" xmlns:w="http://schemas.openxmlformats.org/wordprocessingml/2006/main" xmlns:w14="http://schemas.microsoft.com/office/word/2010/wordml" xmlns:w15="http://schemas.microsoft.com/office/word/2012/wordml" xmlns:w16se="http://schemas.microsoft.com/office/word/2015/wordml/symex" xmlns:wpg="http://schemas.microsoft.com/office/word/2010/wordprocessingGroup" xmlns:wpi="http://schemas.microsoft.com/office/word/2010/wordprocessingInk" xmlns:wne="http://schemas.microsoft.com/office/word/2006/wordml" xmlns:wps="http://schemas.microsoft.com/office/word/2010/wordprocessingShape" mc:Ignorable="w14 w15 w16se wp14">
   <w:background w:color="FFFFFF"/>
   <w:body>
     <w:p>
@@ -25,8 +25,6 @@
         </w:rPr>
         <w:t xml:space="preserve">lation Application (RCAEA) sprint </w:t>
       </w:r>
-      <w:bookmarkStart w:id="1" w:name="_GoBack"/>
-      <w:bookmarkEnd w:id="1"/>
       <w:r>
         <w:rPr>
           <w:sz w:val="36"/>
@@ -681,8 +679,8 @@
       <w:pPr>
         <w:pStyle w:val="Heading1"/>
       </w:pPr>
-      <w:bookmarkStart w:id="2" w:name="_db1004zb0w5x" w:colFirst="0" w:colLast="0"/>
-      <w:bookmarkEnd w:id="2"/>
+      <w:bookmarkStart w:id="1" w:name="_db1004zb0w5x" w:colFirst="0" w:colLast="0"/>
+      <w:bookmarkEnd w:id="1"/>
     </w:p>
     <w:p/>
     <w:p/>
@@ -714,8 +712,8 @@
           <w:szCs w:val="48"/>
         </w:rPr>
       </w:pPr>
-      <w:bookmarkStart w:id="3" w:name="_3oe1uccu6ojy" w:colFirst="0" w:colLast="0"/>
-      <w:bookmarkEnd w:id="3"/>
+      <w:bookmarkStart w:id="2" w:name="_3oe1uccu6ojy" w:colFirst="0" w:colLast="0"/>
+      <w:bookmarkEnd w:id="2"/>
       <w:r>
         <w:rPr>
           <w:sz w:val="48"/>
@@ -731,7 +729,13 @@
         <w:t>This document will outline the sprint planning</w:t>
       </w:r>
       <w:r>
-        <w:t xml:space="preserve"> for RCAEA Project to be developed by Tanks &amp; Co.™ The application allows the user to simulate cultivating specific crop(s) in an area of land during a certain length of time. By using this application they can determine when, where, and what crops to place in a specified piece of land. It will help the user make a cultivation plan for a certain area of land based on real land data. It considers regions factors such as weather whereby the user can select which outdoor agricultural crops to place in an area. The simulation will use real data on the crop and simulate its growth based on external and internal determinate factors. RCAEA will take all these factors into account and determine an estimated cost and production outcome. Data will be saved in a file which the user can load or keep for their own records. </w:t>
+        <w:t xml:space="preserve"> for RCAEA Project to be developed by Tanks &amp; Co.™ The application allows the user to simulate cultivating specific crop(s) in an area of land during a certain length of time. By using this application they can determine when, where, and what crops to place in a specified piece of land. It will help the user make a cultivation plan for a certain area of land based on real</w:t>
+      </w:r>
+      <w:r>
+        <w:t xml:space="preserve"> land data. It considers regional</w:t>
+      </w:r>
+      <w:r>
+        <w:t xml:space="preserve"> factors such as weather whereby the user can select which outdoor agricultural crops to place in an area. The simulation will use real data on the crop and simulate its growth based on external and internal determinate factors. RCAEA will take all these factors into account and determine an estimated cost and production outcome. Data will be saved in a file which the user can load or keep for their own records. </w:t>
       </w:r>
     </w:p>
     <w:p/>
@@ -748,8 +752,8 @@
           <w:szCs w:val="48"/>
         </w:rPr>
       </w:pPr>
-      <w:bookmarkStart w:id="4" w:name="_gohzx0qdugws" w:colFirst="0" w:colLast="0"/>
-      <w:bookmarkEnd w:id="4"/>
+      <w:bookmarkStart w:id="3" w:name="_gohzx0qdugws" w:colFirst="0" w:colLast="0"/>
+      <w:bookmarkEnd w:id="3"/>
       <w:r>
         <w:rPr>
           <w:sz w:val="48"/>
@@ -768,10 +772,7 @@
     </w:p>
     <w:p>
       <w:r>
-        <w:t xml:space="preserve">This document specifies </w:t>
-      </w:r>
-      <w:r>
-        <w:t xml:space="preserve"> sprints  </w:t>
+        <w:t xml:space="preserve">This document specifies sprints </w:t>
       </w:r>
       <w:r>
         <w:t>and tasks that are divided per sprint.</w:t>
@@ -783,7 +784,6 @@
         <w:t>Following are the objectives of this document:</w:t>
       </w:r>
     </w:p>
-    <w:p/>
     <w:p>
       <w:pPr>
         <w:numPr>
@@ -795,10 +795,7 @@
         <w:contextualSpacing/>
       </w:pPr>
       <w:r>
-        <w:t>To define  tasks that need to be done</w:t>
-      </w:r>
-      <w:r>
-        <w:t>..</w:t>
+        <w:t xml:space="preserve">To define task completion dates. </w:t>
       </w:r>
     </w:p>
     <w:p>
@@ -812,7 +809,13 @@
         <w:contextualSpacing/>
       </w:pPr>
       <w:r>
-        <w:t>Defining priority of each task .</w:t>
+        <w:t>Defining</w:t>
+      </w:r>
+      <w:r>
+        <w:t xml:space="preserve"> the</w:t>
+      </w:r>
+      <w:r>
+        <w:t xml:space="preserve"> priority of each task .</w:t>
       </w:r>
     </w:p>
     <w:p>
@@ -829,7 +832,10 @@
         <w:t xml:space="preserve">Defining </w:t>
       </w:r>
       <w:r>
-        <w:t>start and end  dates for each sprint.</w:t>
+        <w:t xml:space="preserve">start and end </w:t>
+      </w:r>
+      <w:r>
+        <w:t>dates for each sprint.</w:t>
       </w:r>
     </w:p>
     <w:p>
@@ -842,7 +848,13 @@
         <w:contextualSpacing/>
       </w:pPr>
       <w:r>
-        <w:t>Declaring who is going to perform which task</w:t>
+        <w:t>Declaring who</w:t>
+      </w:r>
+      <w:r>
+        <w:t>m</w:t>
+      </w:r>
+      <w:r>
+        <w:t xml:space="preserve"> is going to perform which task</w:t>
       </w:r>
       <w:r>
         <w:t xml:space="preserve">. </w:t>
@@ -861,11 +873,115 @@
     <w:p>
       <w:pPr>
         <w:rPr>
+          <w:noProof/>
+          <w:color w:val="2E74B5" w:themeColor="accent1" w:themeShade="BF"/>
+          <w:sz w:val="48"/>
+          <w:szCs w:val="48"/>
+          <w:lang w:val="en-GB" w:eastAsia="en-GB"/>
+        </w:rPr>
+      </w:pPr>
+    </w:p>
+    <w:p>
+      <w:pPr>
+        <w:rPr>
+          <w:noProof/>
+          <w:color w:val="2E74B5" w:themeColor="accent1" w:themeShade="BF"/>
+          <w:sz w:val="48"/>
+          <w:szCs w:val="48"/>
+          <w:lang w:val="en-GB" w:eastAsia="en-GB"/>
+        </w:rPr>
+      </w:pPr>
+    </w:p>
+    <w:p>
+      <w:pPr>
+        <w:rPr>
+          <w:noProof/>
+          <w:color w:val="2E74B5" w:themeColor="accent1" w:themeShade="BF"/>
+          <w:sz w:val="48"/>
+          <w:szCs w:val="48"/>
+          <w:lang w:val="en-GB" w:eastAsia="en-GB"/>
+        </w:rPr>
+      </w:pPr>
+    </w:p>
+    <w:p>
+      <w:pPr>
+        <w:rPr>
           <w:color w:val="2E74B5" w:themeColor="accent1" w:themeShade="BF"/>
           <w:sz w:val="48"/>
           <w:szCs w:val="48"/>
         </w:rPr>
       </w:pPr>
+      <w:r>
+        <w:rPr>
+          <w:noProof/>
+          <w:color w:val="2E74B5" w:themeColor="accent1" w:themeShade="BF"/>
+          <w:sz w:val="48"/>
+          <w:szCs w:val="48"/>
+          <w:lang w:val="en-GB" w:eastAsia="en-GB"/>
+        </w:rPr>
+        <w:drawing>
+          <wp:anchor distT="0" distB="0" distL="114300" distR="114300" simplePos="0" relativeHeight="251658240" behindDoc="0" locked="0" layoutInCell="1" allowOverlap="1">
+            <wp:simplePos x="0" y="0"/>
+            <wp:positionH relativeFrom="column">
+              <wp:posOffset>-120650</wp:posOffset>
+            </wp:positionH>
+            <wp:positionV relativeFrom="paragraph">
+              <wp:posOffset>666115</wp:posOffset>
+            </wp:positionV>
+            <wp:extent cx="6064250" cy="4057650"/>
+            <wp:effectExtent l="0" t="0" r="0" b="0"/>
+            <wp:wrapSquare wrapText="bothSides"/>
+            <wp:docPr id="5" name="Picture 5"/>
+            <wp:cNvGraphicFramePr>
+              <a:graphicFrameLocks xmlns:a="http://schemas.openxmlformats.org/drawingml/2006/main" noChangeAspect="1"/>
+            </wp:cNvGraphicFramePr>
+            <a:graphic xmlns:a="http://schemas.openxmlformats.org/drawingml/2006/main">
+              <a:graphicData uri="http://schemas.openxmlformats.org/drawingml/2006/picture">
+                <pic:pic xmlns:pic="http://schemas.openxmlformats.org/drawingml/2006/picture">
+                  <pic:nvPicPr>
+                    <pic:cNvPr id="5" name="Screenshot (201).png"/>
+                    <pic:cNvPicPr/>
+                  </pic:nvPicPr>
+                  <pic:blipFill rotWithShape="1">
+                    <a:blip r:embed="rId7">
+                      <a:extLst>
+                        <a:ext uri="{28A0092B-C50C-407E-A947-70E740481C1C}">
+                          <a14:useLocalDpi xmlns:a14="http://schemas.microsoft.com/office/drawing/2010/main" val="0"/>
+                        </a:ext>
+                      </a:extLst>
+                    </a:blip>
+                    <a:srcRect l="1301" t="32562" r="54769" b="15182"/>
+                    <a:stretch/>
+                  </pic:blipFill>
+                  <pic:spPr bwMode="auto">
+                    <a:xfrm>
+                      <a:off x="0" y="0"/>
+                      <a:ext cx="6064250" cy="4057650"/>
+                    </a:xfrm>
+                    <a:prstGeom prst="rect">
+                      <a:avLst/>
+                    </a:prstGeom>
+                    <a:ln>
+                      <a:noFill/>
+                    </a:ln>
+                    <a:extLst>
+                      <a:ext uri="{53640926-AAD7-44D8-BBD7-CCE9431645EC}">
+                        <a14:shadowObscured xmlns:a14="http://schemas.microsoft.com/office/drawing/2010/main"/>
+                      </a:ext>
+                    </a:extLst>
+                  </pic:spPr>
+                </pic:pic>
+              </a:graphicData>
+            </a:graphic>
+            <wp14:sizeRelH relativeFrom="page">
+              <wp14:pctWidth>0</wp14:pctWidth>
+            </wp14:sizeRelH>
+            <wp14:sizeRelV relativeFrom="page">
+              <wp14:pctHeight>0</wp14:pctHeight>
+            </wp14:sizeRelV>
+          </wp:anchor>
+        </w:drawing>
+      </w:r>
       <w:r>
         <w:rPr>
           <w:color w:val="2E74B5" w:themeColor="accent1" w:themeShade="BF"/>
@@ -878,76 +994,22 @@
     <w:p>
       <w:pPr>
         <w:rPr>
+          <w:noProof/>
           <w:color w:val="2E74B5" w:themeColor="accent1" w:themeShade="BF"/>
           <w:sz w:val="48"/>
           <w:szCs w:val="48"/>
+          <w:lang w:val="en-GB" w:eastAsia="en-GB"/>
         </w:rPr>
       </w:pPr>
     </w:p>
     <w:p>
       <w:pPr>
-        <w:rPr>
-          <w:color w:val="2E74B5" w:themeColor="accent1" w:themeShade="BF"/>
-          <w:sz w:val="48"/>
-          <w:szCs w:val="48"/>
-        </w:rPr>
-      </w:pPr>
-      <w:r>
         <w:rPr>
           <w:noProof/>
           <w:color w:val="2E74B5" w:themeColor="accent1" w:themeShade="BF"/>
           <w:sz w:val="48"/>
           <w:szCs w:val="48"/>
-        </w:rPr>
-        <w:drawing>
-          <wp:inline distT="0" distB="0" distL="0" distR="0">
-            <wp:extent cx="6562725" cy="4200525"/>
-            <wp:effectExtent l="0" t="0" r="9525" b="9525"/>
-            <wp:docPr id="2" name="Picture 2"/>
-            <wp:cNvGraphicFramePr>
-              <a:graphicFrameLocks xmlns:a="http://schemas.openxmlformats.org/drawingml/2006/main" noChangeAspect="1"/>
-            </wp:cNvGraphicFramePr>
-            <a:graphic xmlns:a="http://schemas.openxmlformats.org/drawingml/2006/main">
-              <a:graphicData uri="http://schemas.openxmlformats.org/drawingml/2006/picture">
-                <pic:pic xmlns:pic="http://schemas.openxmlformats.org/drawingml/2006/picture">
-                  <pic:nvPicPr>
-                    <pic:cNvPr id="2" name="sp.PNG"/>
-                    <pic:cNvPicPr/>
-                  </pic:nvPicPr>
-                  <pic:blipFill>
-                    <a:blip r:embed="rId7">
-                      <a:extLst>
-                        <a:ext uri="{28A0092B-C50C-407E-A947-70E740481C1C}">
-                          <a14:useLocalDpi xmlns:a14="http://schemas.microsoft.com/office/drawing/2010/main" val="0"/>
-                        </a:ext>
-                      </a:extLst>
-                    </a:blip>
-                    <a:stretch>
-                      <a:fillRect/>
-                    </a:stretch>
-                  </pic:blipFill>
-                  <pic:spPr>
-                    <a:xfrm>
-                      <a:off x="0" y="0"/>
-                      <a:ext cx="6562725" cy="4200525"/>
-                    </a:xfrm>
-                    <a:prstGeom prst="rect">
-                      <a:avLst/>
-                    </a:prstGeom>
-                  </pic:spPr>
-                </pic:pic>
-              </a:graphicData>
-            </a:graphic>
-          </wp:inline>
-        </w:drawing>
-      </w:r>
-    </w:p>
-    <w:p>
-      <w:pPr>
-        <w:rPr>
-          <w:color w:val="2E74B5" w:themeColor="accent1" w:themeShade="BF"/>
-          <w:sz w:val="48"/>
-          <w:szCs w:val="48"/>
+          <w:lang w:val="en-GB" w:eastAsia="en-GB"/>
         </w:rPr>
       </w:pPr>
     </w:p>
@@ -957,6 +1019,8 @@
           <w:color w:val="2E74B5" w:themeColor="accent1" w:themeShade="BF"/>
         </w:rPr>
       </w:pPr>
+      <w:bookmarkStart w:id="4" w:name="_GoBack"/>
+      <w:bookmarkEnd w:id="4"/>
     </w:p>
     <w:sectPr>
       <w:headerReference w:type="default" r:id="rId8"/>
@@ -970,7 +1034,7 @@
 </file>
 
 <file path=word/endnotes.xml><?xml version="1.0" encoding="utf-8"?>
-<w:endnotes xmlns:wpc="http://schemas.microsoft.com/office/word/2010/wordprocessingCanvas" xmlns:cx="http://schemas.microsoft.com/office/drawing/2014/chartex" xmlns:cx1="http://schemas.microsoft.com/office/drawing/2015/9/8/chartex" xmlns:cx2="http://schemas.microsoft.com/office/drawing/2015/10/21/chartex" xmlns:mc="http://schemas.openxmlformats.org/markup-compatibility/2006" xmlns:o="urn:schemas-microsoft-com:office:office" xmlns:r="http://schemas.openxmlformats.org/officeDocument/2006/relationships" xmlns:m="http://schemas.openxmlformats.org/officeDocument/2006/math" xmlns:v="urn:schemas-microsoft-com:vml" xmlns:wp14="http://schemas.microsoft.com/office/word/2010/wordprocessingDrawing" xmlns:wp="http://schemas.openxmlformats.org/drawingml/2006/wordprocessingDrawing" xmlns:w10="urn:schemas-microsoft-com:office:word" xmlns:w="http://schemas.openxmlformats.org/wordprocessingml/2006/main" xmlns:w14="http://schemas.microsoft.com/office/word/2010/wordml" xmlns:w15="http://schemas.microsoft.com/office/word/2012/wordml" xmlns:w16se="http://schemas.microsoft.com/office/word/2015/wordml/symex" xmlns:wpg="http://schemas.microsoft.com/office/word/2010/wordprocessingGroup" xmlns:wpi="http://schemas.microsoft.com/office/word/2010/wordprocessingInk" xmlns:wne="http://schemas.microsoft.com/office/word/2006/wordml" xmlns:wps="http://schemas.microsoft.com/office/word/2010/wordprocessingShape" mc:Ignorable="w14 w15 w16se wp14">
+<w:endnotes xmlns:wpc="http://schemas.microsoft.com/office/word/2010/wordprocessingCanvas" xmlns:cx="http://schemas.microsoft.com/office/drawing/2014/chartex" xmlns:cx1="http://schemas.microsoft.com/office/drawing/2015/9/8/chartex" xmlns:cx2="http://schemas.microsoft.com/office/drawing/2015/10/21/chartex" xmlns:cx3="http://schemas.microsoft.com/office/drawing/2016/5/9/chartex" xmlns:cx4="http://schemas.microsoft.com/office/drawing/2016/5/10/chartex" xmlns:cx5="http://schemas.microsoft.com/office/drawing/2016/5/11/chartex" xmlns:mc="http://schemas.openxmlformats.org/markup-compatibility/2006" xmlns:o="urn:schemas-microsoft-com:office:office" xmlns:r="http://schemas.openxmlformats.org/officeDocument/2006/relationships" xmlns:m="http://schemas.openxmlformats.org/officeDocument/2006/math" xmlns:v="urn:schemas-microsoft-com:vml" xmlns:wp14="http://schemas.microsoft.com/office/word/2010/wordprocessingDrawing" xmlns:wp="http://schemas.openxmlformats.org/drawingml/2006/wordprocessingDrawing" xmlns:w10="urn:schemas-microsoft-com:office:word" xmlns:w="http://schemas.openxmlformats.org/wordprocessingml/2006/main" xmlns:w14="http://schemas.microsoft.com/office/word/2010/wordml" xmlns:w15="http://schemas.microsoft.com/office/word/2012/wordml" xmlns:w16se="http://schemas.microsoft.com/office/word/2015/wordml/symex" xmlns:wpg="http://schemas.microsoft.com/office/word/2010/wordprocessingGroup" xmlns:wpi="http://schemas.microsoft.com/office/word/2010/wordprocessingInk" xmlns:wne="http://schemas.microsoft.com/office/word/2006/wordml" xmlns:wps="http://schemas.microsoft.com/office/word/2010/wordprocessingShape" mc:Ignorable="w14 w15 w16se wp14">
   <w:endnote w:type="separator" w:id="-1">
     <w:p>
       <w:pPr>
@@ -995,7 +1059,7 @@
 </file>
 
 <file path=word/footnotes.xml><?xml version="1.0" encoding="utf-8"?>
-<w:footnotes xmlns:wpc="http://schemas.microsoft.com/office/word/2010/wordprocessingCanvas" xmlns:cx="http://schemas.microsoft.com/office/drawing/2014/chartex" xmlns:cx1="http://schemas.microsoft.com/office/drawing/2015/9/8/chartex" xmlns:cx2="http://schemas.microsoft.com/office/drawing/2015/10/21/chartex" xmlns:mc="http://schemas.openxmlformats.org/markup-compatibility/2006" xmlns:o="urn:schemas-microsoft-com:office:office" xmlns:r="http://schemas.openxmlformats.org/officeDocument/2006/relationships" xmlns:m="http://schemas.openxmlformats.org/officeDocument/2006/math" xmlns:v="urn:schemas-microsoft-com:vml" xmlns:wp14="http://schemas.microsoft.com/office/word/2010/wordprocessingDrawing" xmlns:wp="http://schemas.openxmlformats.org/drawingml/2006/wordprocessingDrawing" xmlns:w10="urn:schemas-microsoft-com:office:word" xmlns:w="http://schemas.openxmlformats.org/wordprocessingml/2006/main" xmlns:w14="http://schemas.microsoft.com/office/word/2010/wordml" xmlns:w15="http://schemas.microsoft.com/office/word/2012/wordml" xmlns:w16se="http://schemas.microsoft.com/office/word/2015/wordml/symex" xmlns:wpg="http://schemas.microsoft.com/office/word/2010/wordprocessingGroup" xmlns:wpi="http://schemas.microsoft.com/office/word/2010/wordprocessingInk" xmlns:wne="http://schemas.microsoft.com/office/word/2006/wordml" xmlns:wps="http://schemas.microsoft.com/office/word/2010/wordprocessingShape" mc:Ignorable="w14 w15 w16se wp14">
+<w:footnotes xmlns:wpc="http://schemas.microsoft.com/office/word/2010/wordprocessingCanvas" xmlns:cx="http://schemas.microsoft.com/office/drawing/2014/chartex" xmlns:cx1="http://schemas.microsoft.com/office/drawing/2015/9/8/chartex" xmlns:cx2="http://schemas.microsoft.com/office/drawing/2015/10/21/chartex" xmlns:cx3="http://schemas.microsoft.com/office/drawing/2016/5/9/chartex" xmlns:cx4="http://schemas.microsoft.com/office/drawing/2016/5/10/chartex" xmlns:cx5="http://schemas.microsoft.com/office/drawing/2016/5/11/chartex" xmlns:mc="http://schemas.openxmlformats.org/markup-compatibility/2006" xmlns:o="urn:schemas-microsoft-com:office:office" xmlns:r="http://schemas.openxmlformats.org/officeDocument/2006/relationships" xmlns:m="http://schemas.openxmlformats.org/officeDocument/2006/math" xmlns:v="urn:schemas-microsoft-com:vml" xmlns:wp14="http://schemas.microsoft.com/office/word/2010/wordprocessingDrawing" xmlns:wp="http://schemas.openxmlformats.org/drawingml/2006/wordprocessingDrawing" xmlns:w10="urn:schemas-microsoft-com:office:word" xmlns:w="http://schemas.openxmlformats.org/wordprocessingml/2006/main" xmlns:w14="http://schemas.microsoft.com/office/word/2010/wordml" xmlns:w15="http://schemas.microsoft.com/office/word/2012/wordml" xmlns:w16se="http://schemas.microsoft.com/office/word/2015/wordml/symex" xmlns:wpg="http://schemas.microsoft.com/office/word/2010/wordprocessingGroup" xmlns:wpi="http://schemas.microsoft.com/office/word/2010/wordprocessingInk" xmlns:wne="http://schemas.microsoft.com/office/word/2006/wordml" xmlns:wps="http://schemas.microsoft.com/office/word/2010/wordprocessingShape" mc:Ignorable="w14 w15 w16se wp14">
   <w:footnote w:type="separator" w:id="-1">
     <w:p>
       <w:pPr>
@@ -1020,13 +1084,13 @@
 </file>
 
 <file path=word/header1.xml><?xml version="1.0" encoding="utf-8"?>
-<w:hdr xmlns:wpc="http://schemas.microsoft.com/office/word/2010/wordprocessingCanvas" xmlns:cx="http://schemas.microsoft.com/office/drawing/2014/chartex" xmlns:cx1="http://schemas.microsoft.com/office/drawing/2015/9/8/chartex" xmlns:cx2="http://schemas.microsoft.com/office/drawing/2015/10/21/chartex" xmlns:mc="http://schemas.openxmlformats.org/markup-compatibility/2006" xmlns:o="urn:schemas-microsoft-com:office:office" xmlns:r="http://schemas.openxmlformats.org/officeDocument/2006/relationships" xmlns:m="http://schemas.openxmlformats.org/officeDocument/2006/math" xmlns:v="urn:schemas-microsoft-com:vml" xmlns:wp14="http://schemas.microsoft.com/office/word/2010/wordprocessingDrawing" xmlns:wp="http://schemas.openxmlformats.org/drawingml/2006/wordprocessingDrawing" xmlns:w10="urn:schemas-microsoft-com:office:word" xmlns:w="http://schemas.openxmlformats.org/wordprocessingml/2006/main" xmlns:w14="http://schemas.microsoft.com/office/word/2010/wordml" xmlns:w15="http://schemas.microsoft.com/office/word/2012/wordml" xmlns:w16se="http://schemas.microsoft.com/office/word/2015/wordml/symex" xmlns:wpg="http://schemas.microsoft.com/office/word/2010/wordprocessingGroup" xmlns:wpi="http://schemas.microsoft.com/office/word/2010/wordprocessingInk" xmlns:wne="http://schemas.microsoft.com/office/word/2006/wordml" xmlns:wps="http://schemas.microsoft.com/office/word/2010/wordprocessingShape" mc:Ignorable="w14 w15 w16se wp14">
+<w:hdr xmlns:wpc="http://schemas.microsoft.com/office/word/2010/wordprocessingCanvas" xmlns:cx="http://schemas.microsoft.com/office/drawing/2014/chartex" xmlns:cx1="http://schemas.microsoft.com/office/drawing/2015/9/8/chartex" xmlns:cx2="http://schemas.microsoft.com/office/drawing/2015/10/21/chartex" xmlns:cx3="http://schemas.microsoft.com/office/drawing/2016/5/9/chartex" xmlns:cx4="http://schemas.microsoft.com/office/drawing/2016/5/10/chartex" xmlns:cx5="http://schemas.microsoft.com/office/drawing/2016/5/11/chartex" xmlns:mc="http://schemas.openxmlformats.org/markup-compatibility/2006" xmlns:o="urn:schemas-microsoft-com:office:office" xmlns:r="http://schemas.openxmlformats.org/officeDocument/2006/relationships" xmlns:m="http://schemas.openxmlformats.org/officeDocument/2006/math" xmlns:v="urn:schemas-microsoft-com:vml" xmlns:wp14="http://schemas.microsoft.com/office/word/2010/wordprocessingDrawing" xmlns:wp="http://schemas.openxmlformats.org/drawingml/2006/wordprocessingDrawing" xmlns:w10="urn:schemas-microsoft-com:office:word" xmlns:w="http://schemas.openxmlformats.org/wordprocessingml/2006/main" xmlns:w14="http://schemas.microsoft.com/office/word/2010/wordml" xmlns:w15="http://schemas.microsoft.com/office/word/2012/wordml" xmlns:w16se="http://schemas.microsoft.com/office/word/2015/wordml/symex" xmlns:wpg="http://schemas.microsoft.com/office/word/2010/wordprocessingGroup" xmlns:wpi="http://schemas.microsoft.com/office/word/2010/wordprocessingInk" xmlns:wne="http://schemas.microsoft.com/office/word/2006/wordml" xmlns:wps="http://schemas.microsoft.com/office/word/2010/wordprocessingShape" mc:Ignorable="w14 w15 w16se wp14">
   <w:p/>
 </w:hdr>
 </file>
 
 <file path=word/numbering.xml><?xml version="1.0" encoding="utf-8"?>
-<w:numbering xmlns:wpc="http://schemas.microsoft.com/office/word/2010/wordprocessingCanvas" xmlns:cx="http://schemas.microsoft.com/office/drawing/2014/chartex" xmlns:cx1="http://schemas.microsoft.com/office/drawing/2015/9/8/chartex" xmlns:cx2="http://schemas.microsoft.com/office/drawing/2015/10/21/chartex" xmlns:mc="http://schemas.openxmlformats.org/markup-compatibility/2006" xmlns:o="urn:schemas-microsoft-com:office:office" xmlns:r="http://schemas.openxmlformats.org/officeDocument/2006/relationships" xmlns:m="http://schemas.openxmlformats.org/officeDocument/2006/math" xmlns:v="urn:schemas-microsoft-com:vml" xmlns:wp14="http://schemas.microsoft.com/office/word/2010/wordprocessingDrawing" xmlns:wp="http://schemas.openxmlformats.org/drawingml/2006/wordprocessingDrawing" xmlns:w10="urn:schemas-microsoft-com:office:word" xmlns:w="http://schemas.openxmlformats.org/wordprocessingml/2006/main" xmlns:w14="http://schemas.microsoft.com/office/word/2010/wordml" xmlns:w15="http://schemas.microsoft.com/office/word/2012/wordml" xmlns:w16se="http://schemas.microsoft.com/office/word/2015/wordml/symex" xmlns:wpg="http://schemas.microsoft.com/office/word/2010/wordprocessingGroup" xmlns:wpi="http://schemas.microsoft.com/office/word/2010/wordprocessingInk" xmlns:wne="http://schemas.microsoft.com/office/word/2006/wordml" xmlns:wps="http://schemas.microsoft.com/office/word/2010/wordprocessingShape" mc:Ignorable="w14 w15 w16se wp14">
+<w:numbering xmlns:wpc="http://schemas.microsoft.com/office/word/2010/wordprocessingCanvas" xmlns:cx="http://schemas.microsoft.com/office/drawing/2014/chartex" xmlns:cx1="http://schemas.microsoft.com/office/drawing/2015/9/8/chartex" xmlns:cx2="http://schemas.microsoft.com/office/drawing/2015/10/21/chartex" xmlns:cx3="http://schemas.microsoft.com/office/drawing/2016/5/9/chartex" xmlns:cx4="http://schemas.microsoft.com/office/drawing/2016/5/10/chartex" xmlns:cx5="http://schemas.microsoft.com/office/drawing/2016/5/11/chartex" xmlns:mc="http://schemas.openxmlformats.org/markup-compatibility/2006" xmlns:o="urn:schemas-microsoft-com:office:office" xmlns:r="http://schemas.openxmlformats.org/officeDocument/2006/relationships" xmlns:m="http://schemas.openxmlformats.org/officeDocument/2006/math" xmlns:v="urn:schemas-microsoft-com:vml" xmlns:wp14="http://schemas.microsoft.com/office/word/2010/wordprocessingDrawing" xmlns:wp="http://schemas.openxmlformats.org/drawingml/2006/wordprocessingDrawing" xmlns:w10="urn:schemas-microsoft-com:office:word" xmlns:w="http://schemas.openxmlformats.org/wordprocessingml/2006/main" xmlns:w14="http://schemas.microsoft.com/office/word/2010/wordml" xmlns:w15="http://schemas.microsoft.com/office/word/2012/wordml" xmlns:w16se="http://schemas.microsoft.com/office/word/2015/wordml/symex" xmlns:wpg="http://schemas.microsoft.com/office/word/2010/wordprocessingGroup" xmlns:wpi="http://schemas.microsoft.com/office/word/2010/wordprocessingInk" xmlns:wne="http://schemas.microsoft.com/office/word/2006/wordml" xmlns:wps="http://schemas.microsoft.com/office/word/2010/wordprocessingShape" mc:Ignorable="w14 w15 w16se wp14">
   <w:abstractNum w:abstractNumId="0" w15:restartNumberingAfterBreak="0">
     <w:nsid w:val="03C6668E"/>
     <w:multiLevelType w:val="multilevel"/>
@@ -6152,7 +6216,7 @@
       </w:pPr>
     </w:pPrDefault>
   </w:docDefaults>
-  <w:latentStyles w:defLockedState="0" w:defUIPriority="99" w:defSemiHidden="0" w:defUnhideWhenUsed="0" w:defQFormat="0" w:count="372">
+  <w:latentStyles w:defLockedState="0" w:defUIPriority="99" w:defSemiHidden="0" w:defUnhideWhenUsed="0" w:defQFormat="0" w:count="374">
     <w:lsdException w:name="Normal" w:uiPriority="0" w:qFormat="1"/>
     <w:lsdException w:name="heading 1" w:uiPriority="9" w:qFormat="1"/>
     <w:lsdException w:name="heading 2" w:semiHidden="1" w:uiPriority="9" w:unhideWhenUsed="1" w:qFormat="1"/>
@@ -6525,6 +6589,8 @@
     <w:lsdException w:name="List Table 6 Colorful Accent 6" w:uiPriority="51"/>
     <w:lsdException w:name="List Table 7 Colorful Accent 6" w:uiPriority="52"/>
     <w:lsdException w:name="Mention" w:semiHidden="1" w:unhideWhenUsed="1"/>
+    <w:lsdException w:name="Smart Hyperlink" w:semiHidden="1" w:unhideWhenUsed="1"/>
+    <w:lsdException w:name="Hashtag" w:semiHidden="1" w:unhideWhenUsed="1"/>
   </w:latentStyles>
   <w:style w:type="paragraph" w:default="1" w:styleId="Normal">
     <w:name w:val="Normal"/>

</xml_diff>